<commit_message>
TFG document final chapter
</commit_message>
<xml_diff>
--- a/Work documents/5_Final doc/TFG.docx
+++ b/Work documents/5_Final doc/TFG.docx
@@ -18020,6 +18020,7 @@
     <w:p>
       <w:pPr>
         <w:pStyle w:val="Ttulo2"/>
+        <w:ind w:left="709" w:hanging="709"/>
       </w:pPr>
       <w:bookmarkStart w:id="52" w:name="_Toc184211716"/>
       <w:r>
@@ -32781,6 +32782,114 @@
     </w:p>
     <w:p>
       <w:pPr>
+        <w:rPr>
+          <w:lang w:val="es-ES_tradnl"/>
+        </w:rPr>
+      </w:pPr>
+    </w:p>
+    <w:p>
+      <w:pPr>
+        <w:rPr>
+          <w:lang w:val="es-ES_tradnl"/>
+        </w:rPr>
+      </w:pPr>
+    </w:p>
+    <w:p>
+      <w:pPr>
+        <w:rPr>
+          <w:lang w:val="es-ES_tradnl"/>
+        </w:rPr>
+      </w:pPr>
+    </w:p>
+    <w:p>
+      <w:pPr>
+        <w:rPr>
+          <w:lang w:val="es-ES_tradnl"/>
+        </w:rPr>
+      </w:pPr>
+    </w:p>
+    <w:p>
+      <w:pPr>
+        <w:pStyle w:val="Ttulo2"/>
+        <w:rPr>
+          <w:lang w:val="es-ES_tradnl"/>
+        </w:rPr>
+      </w:pPr>
+      <w:r>
+        <w:rPr>
+          <w:lang w:val="es-ES_tradnl"/>
+        </w:rPr>
+        <w:lastRenderedPageBreak/>
+        <w:t>Diseño del FLC</w:t>
+      </w:r>
+    </w:p>
+    <w:p>
+      <w:pPr>
+        <w:rPr>
+          <w:lang w:val="es-ES_tradnl"/>
+        </w:rPr>
+      </w:pPr>
+      <w:r>
+        <w:rPr>
+          <w:lang w:val="es-ES_tradnl"/>
+        </w:rPr>
+        <w:t xml:space="preserve">Para diseñar un controlador difuso se suele recurrir al conocimiento de alguien experimentado en el manejo del sistema para poder inducir la base de reglas necesarias o, aplicando soluciones más sofisticadas, haciendo uso de redes neuronales </w:t>
+      </w:r>
+      <w:r>
+        <w:rPr>
+          <w:i/>
+          <w:iCs/>
+          <w:lang w:val="es-ES_tradnl"/>
+        </w:rPr>
+        <w:t>(Neuro-Fuzzy)</w:t>
+      </w:r>
+      <w:r>
+        <w:rPr>
+          <w:lang w:val="es-ES_tradnl"/>
+        </w:rPr>
+        <w:t>.</w:t>
+      </w:r>
+      <w:r>
+        <w:rPr>
+          <w:lang w:val="es-ES_tradnl"/>
+        </w:rPr>
+        <w:t xml:space="preserve"> Empero la primera aproximación del control </w:t>
+      </w:r>
+      <w:r>
+        <w:rPr>
+          <w:lang w:val="es-ES_tradnl"/>
+        </w:rPr>
+        <w:t xml:space="preserve">se hizo </w:t>
+      </w:r>
+      <w:r>
+        <w:rPr>
+          <w:lang w:val="es-ES_tradnl"/>
+        </w:rPr>
+        <w:t xml:space="preserve">empleando FLCs </w:t>
+      </w:r>
+      <w:r>
+        <w:rPr>
+          <w:lang w:val="es-ES_tradnl"/>
+        </w:rPr>
+        <w:t>como sustitutos de los controladores convencionales como es el caso del archiconocido PID. La ventaja comparativa del FLC es su no linealidad, que, partiendo de un control lineal de referencia como un PID; puede ser empleada posteriormente para mejorar la respuesta aportada por su “molde” lineal.</w:t>
+      </w:r>
+    </w:p>
+    <w:p>
+      <w:pPr>
+        <w:pStyle w:val="Ttulo3"/>
+        <w:rPr>
+          <w:lang w:val="es-ES"/>
+        </w:rPr>
+      </w:pPr>
+      <w:r>
+        <w:rPr>
+          <w:lang w:val="es-ES"/>
+        </w:rPr>
+        <w:t>Diseño de un FLC en base a un PID</w:t>
+      </w:r>
+    </w:p>
+    <w:p>
+      <w:pPr>
         <w:pStyle w:val="Ttulo1"/>
         <w:numPr>
           <w:ilvl w:val="0"/>
@@ -33606,6 +33715,7 @@
                       <w:rPr>
                         <w:noProof/>
                       </w:rPr>
+                      <w:lastRenderedPageBreak/>
                       <w:t xml:space="preserve">[12] </w:t>
                     </w:r>
                   </w:p>
@@ -34383,6 +34493,7 @@
           <w:smallCaps/>
           <w:lang w:val="es-ES_tradnl"/>
         </w:rPr>
+        <w:lastRenderedPageBreak/>
         <w:t>Índice de Conceptos</w:t>
       </w:r>
       <w:bookmarkEnd w:id="112"/>
@@ -35092,6 +35203,7 @@
           <w:b/>
           <w:smallCaps/>
         </w:rPr>
+        <w:lastRenderedPageBreak/>
         <w:t>Glosario</w:t>
       </w:r>
       <w:bookmarkEnd w:id="116"/>
@@ -43605,6 +43717,7 @@
     <w:rsid w:val="00074518"/>
     <w:rsid w:val="000B33B6"/>
     <w:rsid w:val="00122025"/>
+    <w:rsid w:val="00166206"/>
     <w:rsid w:val="002F0AE2"/>
     <w:rsid w:val="003140AF"/>
     <w:rsid w:val="0031486F"/>
@@ -43647,7 +43760,6 @@
     <w:rsid w:val="00E80780"/>
     <w:rsid w:val="00EB3489"/>
     <w:rsid w:val="00F07FB4"/>
-    <w:rsid w:val="00F6248E"/>
     <w:rsid w:val="00FE5D8A"/>
     <w:rsid w:val="00FF368B"/>
     <w:rsid w:val="00FF60FB"/>
@@ -44789,11 +44901,41 @@
     <b:Issue>3</b:Issue>
     <b:RefOrder>15</b:RefOrder>
   </b:Source>
+  <b:Source>
+    <b:Tag>JMA07</b:Tag>
+    <b:SourceType>JournalArticle</b:SourceType>
+    <b:Guid>{314042F9-11E9-42C2-83E2-9BCB2B33F65F}</b:Guid>
+    <b:Title>CONTROL BORROSO MULTIVARIABLE BASADO EN HEURÍSTICA UN CASO PRÁCTICO: GRÚA PORTA CONTENEDORES.</b:Title>
+    <b:Year>2007</b:Year>
+    <b:Author>
+      <b:Author>
+        <b:NameList>
+          <b:Person>
+            <b:Last>Andújar</b:Last>
+            <b:First>J.M.</b:First>
+          </b:Person>
+          <b:Person>
+            <b:Last>Barragán</b:Last>
+            <b:First>A.J.</b:First>
+          </b:Person>
+          <b:Person>
+            <b:Last>Gegúndez</b:Last>
+            <b:First>M.E.</b:First>
+          </b:Person>
+        </b:NameList>
+      </b:Author>
+    </b:Author>
+    <b:JournalName>Revista Iberoamericana de Automática e Informática Industrial</b:JournalName>
+    <b:Pages>81-89</b:Pages>
+    <b:Volume>4</b:Volume>
+    <b:Issue>2</b:Issue>
+    <b:RefOrder>16</b:RefOrder>
+  </b:Source>
 </b:Sources>
 </file>
 
 <file path=customXml/itemProps1.xml><?xml version="1.0" encoding="utf-8"?>
-<ds:datastoreItem xmlns:ds="http://schemas.openxmlformats.org/officeDocument/2006/customXml" ds:itemID="{85310E4B-1B50-4714-AC0D-F2EF3540126A}">
+<ds:datastoreItem xmlns:ds="http://schemas.openxmlformats.org/officeDocument/2006/customXml" ds:itemID="{81F4701C-B32F-4446-9445-C107313A7363}">
   <ds:schemaRefs>
     <ds:schemaRef ds:uri="http://schemas.openxmlformats.org/officeDocument/2006/bibliography"/>
   </ds:schemaRefs>

</xml_diff>